<commit_message>
need to fix group image
</commit_message>
<xml_diff>
--- a/Applications.docx
+++ b/Applications.docx
@@ -43,7 +43,7 @@
                     <pic:cNvPicPr preferRelativeResize="0"/>
                   </pic:nvPicPr>
                   <pic:blipFill>
-                    <a:blip r:embed="rId5"/>
+                    <a:blip r:embed="rId7"/>
                     <a:srcRect/>
                     <a:stretch>
                       <a:fillRect/>
@@ -104,13 +104,13 @@
                     <pic:cNvPicPr/>
                   </pic:nvPicPr>
                   <pic:blipFill>
-                    <a:blip r:embed="rId6" cstate="print">
+                    <a:blip r:embed="rId8" cstate="print">
                       <a:extLst>
                         <a:ext uri="{28A0092B-C50C-407E-A947-70E740481C1C}">
                           <a14:useLocalDpi xmlns:a14="http://schemas.microsoft.com/office/drawing/2010/main" val="0"/>
                         </a:ext>
                         <a:ext uri="{96DAC541-7B7A-43D3-8B79-37D633B846F1}">
-                          <asvg:svgBlip xmlns:asvg="http://schemas.microsoft.com/office/drawing/2016/SVG/main" r:embed="rId7"/>
+                          <asvg:svgBlip xmlns:asvg="http://schemas.microsoft.com/office/drawing/2016/SVG/main" r:embed="rId9"/>
                         </a:ext>
                       </a:extLst>
                     </a:blip>
@@ -1596,6 +1596,8 @@
     </w:p>
     <w:p/>
     <w:sectPr>
+      <w:headerReference w:type="default" r:id="rId10"/>
+      <w:footerReference w:type="default" r:id="rId11"/>
       <w:pgSz w:w="12240" w:h="15840"/>
       <w:pgMar w:top="1440" w:right="1440" w:bottom="1440" w:left="1440" w:header="720" w:footer="720" w:gutter="0"/>
       <w:pgBorders w:offsetFrom="page">
@@ -1605,10 +1607,439 @@
         <w:right w:val="single" w:sz="4" w:space="24" w:color="auto" w:shadow="1"/>
       </w:pgBorders>
       <w:cols w:space="720"/>
+      <w:titlePg/>
       <w:docGrid w:linePitch="360"/>
     </w:sectPr>
   </w:body>
 </w:document>
+</file>
+
+<file path=word/endnotes.xml><?xml version="1.0" encoding="utf-8"?>
+<w:endnotes xmlns:wpc="http://schemas.microsoft.com/office/word/2010/wordprocessingCanvas" xmlns:cx="http://schemas.microsoft.com/office/drawing/2014/chartex" xmlns:cx1="http://schemas.microsoft.com/office/drawing/2015/9/8/chartex" xmlns:cx2="http://schemas.microsoft.com/office/drawing/2015/10/21/chartex" xmlns:cx3="http://schemas.microsoft.com/office/drawing/2016/5/9/chartex" xmlns:cx4="http://schemas.microsoft.com/office/drawing/2016/5/10/chartex" xmlns:cx5="http://schemas.microsoft.com/office/drawing/2016/5/11/chartex" xmlns:cx6="http://schemas.microsoft.com/office/drawing/2016/5/12/chartex" xmlns:cx7="http://schemas.microsoft.com/office/drawing/2016/5/13/chartex" xmlns:cx8="http://schemas.microsoft.com/office/drawing/2016/5/14/chartex" xmlns:mc="http://schemas.openxmlformats.org/markup-compatibility/2006" xmlns:aink="http://schemas.microsoft.com/office/drawing/2016/ink" xmlns:am3d="http://schemas.microsoft.com/office/drawing/2017/model3d" xmlns:o="urn:schemas-microsoft-com:office:office" xmlns:r="http://schemas.openxmlformats.org/officeDocument/2006/relationships" xmlns:m="http://schemas.openxmlformats.org/officeDocument/2006/math" xmlns:v="urn:schemas-microsoft-com:vml" xmlns:wp14="http://schemas.microsoft.com/office/word/2010/wordprocessingDrawing" xmlns:wp="http://schemas.openxmlformats.org/drawingml/2006/wordprocessingDrawing" xmlns:w10="urn:schemas-microsoft-com:office:word" xmlns:w="http://schemas.openxmlformats.org/wordprocessingml/2006/main" xmlns:w14="http://schemas.microsoft.com/office/word/2010/wordml" xmlns:w15="http://schemas.microsoft.com/office/word/2012/wordml" xmlns:w16cex="http://schemas.microsoft.com/office/word/2018/wordml/cex" xmlns:w16cid="http://schemas.microsoft.com/office/word/2016/wordml/cid" xmlns:w16="http://schemas.microsoft.com/office/word/2018/wordml" xmlns:w16sdtdh="http://schemas.microsoft.com/office/word/2020/wordml/sdtdatahash" xmlns:w16se="http://schemas.microsoft.com/office/word/2015/wordml/symex" xmlns:wpg="http://schemas.microsoft.com/office/word/2010/wordprocessingGroup" xmlns:wpi="http://schemas.microsoft.com/office/word/2010/wordprocessingInk" xmlns:wne="http://schemas.microsoft.com/office/word/2006/wordml" xmlns:wps="http://schemas.microsoft.com/office/word/2010/wordprocessingShape" mc:Ignorable="w14 w15 w16se w16cid w16 w16cex w16sdtdh wp14">
+  <w:endnote w:type="separator" w:id="-1">
+    <w:p>
+      <w:pPr>
+        <w:spacing w:after="0" w:line="240" w:lineRule="auto"/>
+      </w:pPr>
+      <w:r>
+        <w:separator/>
+      </w:r>
+    </w:p>
+  </w:endnote>
+  <w:endnote w:type="continuationSeparator" w:id="0">
+    <w:p>
+      <w:pPr>
+        <w:spacing w:after="0" w:line="240" w:lineRule="auto"/>
+      </w:pPr>
+      <w:r>
+        <w:continuationSeparator/>
+      </w:r>
+    </w:p>
+  </w:endnote>
+</w:endnotes>
+</file>
+
+<file path=word/footer1.xml><?xml version="1.0" encoding="utf-8"?>
+<w:ftr xmlns:wpc="http://schemas.microsoft.com/office/word/2010/wordprocessingCanvas" xmlns:cx="http://schemas.microsoft.com/office/drawing/2014/chartex" xmlns:cx1="http://schemas.microsoft.com/office/drawing/2015/9/8/chartex" xmlns:cx2="http://schemas.microsoft.com/office/drawing/2015/10/21/chartex" xmlns:cx3="http://schemas.microsoft.com/office/drawing/2016/5/9/chartex" xmlns:cx4="http://schemas.microsoft.com/office/drawing/2016/5/10/chartex" xmlns:cx5="http://schemas.microsoft.com/office/drawing/2016/5/11/chartex" xmlns:cx6="http://schemas.microsoft.com/office/drawing/2016/5/12/chartex" xmlns:cx7="http://schemas.microsoft.com/office/drawing/2016/5/13/chartex" xmlns:cx8="http://schemas.microsoft.com/office/drawing/2016/5/14/chartex" xmlns:mc="http://schemas.openxmlformats.org/markup-compatibility/2006" xmlns:aink="http://schemas.microsoft.com/office/drawing/2016/ink" xmlns:am3d="http://schemas.microsoft.com/office/drawing/2017/model3d" xmlns:o="urn:schemas-microsoft-com:office:office" xmlns:r="http://schemas.openxmlformats.org/officeDocument/2006/relationships" xmlns:m="http://schemas.openxmlformats.org/officeDocument/2006/math" xmlns:v="urn:schemas-microsoft-com:vml" xmlns:wp14="http://schemas.microsoft.com/office/word/2010/wordprocessingDrawing" xmlns:wp="http://schemas.openxmlformats.org/drawingml/2006/wordprocessingDrawing" xmlns:w10="urn:schemas-microsoft-com:office:word" xmlns:w="http://schemas.openxmlformats.org/wordprocessingml/2006/main" xmlns:w14="http://schemas.microsoft.com/office/word/2010/wordml" xmlns:w15="http://schemas.microsoft.com/office/word/2012/wordml" xmlns:w16cex="http://schemas.microsoft.com/office/word/2018/wordml/cex" xmlns:w16cid="http://schemas.microsoft.com/office/word/2016/wordml/cid" xmlns:w16="http://schemas.microsoft.com/office/word/2018/wordml" xmlns:w16sdtdh="http://schemas.microsoft.com/office/word/2020/wordml/sdtdatahash" xmlns:w16se="http://schemas.microsoft.com/office/word/2015/wordml/symex" xmlns:wpg="http://schemas.microsoft.com/office/word/2010/wordprocessingGroup" xmlns:wpi="http://schemas.microsoft.com/office/word/2010/wordprocessingInk" xmlns:wne="http://schemas.microsoft.com/office/word/2006/wordml" xmlns:wps="http://schemas.microsoft.com/office/word/2010/wordprocessingShape" mc:Ignorable="w14 w15 w16se w16cid w16 w16cex w16sdtdh wp14">
+  <w:tbl>
+    <w:tblPr>
+      <w:tblW w:w="5000" w:type="pct"/>
+      <w:jc w:val="center"/>
+      <w:tblCellMar>
+        <w:top w:w="144" w:type="dxa"/>
+        <w:left w:w="115" w:type="dxa"/>
+        <w:bottom w:w="144" w:type="dxa"/>
+        <w:right w:w="115" w:type="dxa"/>
+      </w:tblCellMar>
+      <w:tblLook w:val="04A0" w:firstRow="1" w:lastRow="0" w:firstColumn="1" w:lastColumn="0" w:noHBand="0" w:noVBand="1"/>
+    </w:tblPr>
+    <w:tblGrid>
+      <w:gridCol w:w="4686"/>
+      <w:gridCol w:w="4674"/>
+    </w:tblGrid>
+    <w:tr>
+      <w:trPr>
+        <w:trHeight w:hRule="exact" w:val="115"/>
+        <w:jc w:val="center"/>
+      </w:trPr>
+      <w:tc>
+        <w:tcPr>
+          <w:tcW w:w="4686" w:type="dxa"/>
+          <w:shd w:val="clear" w:color="auto" w:fill="4472C4" w:themeFill="accent1"/>
+          <w:tcMar>
+            <w:top w:w="0" w:type="dxa"/>
+            <w:bottom w:w="0" w:type="dxa"/>
+          </w:tcMar>
+        </w:tcPr>
+        <w:p>
+          <w:pPr>
+            <w:pStyle w:val="Header"/>
+            <w:tabs>
+              <w:tab w:val="clear" w:pos="4680"/>
+              <w:tab w:val="clear" w:pos="9360"/>
+            </w:tabs>
+            <w:rPr>
+              <w:caps/>
+              <w:sz w:val="18"/>
+            </w:rPr>
+          </w:pPr>
+        </w:p>
+      </w:tc>
+      <w:tc>
+        <w:tcPr>
+          <w:tcW w:w="4674" w:type="dxa"/>
+          <w:shd w:val="clear" w:color="auto" w:fill="4472C4" w:themeFill="accent1"/>
+          <w:tcMar>
+            <w:top w:w="0" w:type="dxa"/>
+            <w:bottom w:w="0" w:type="dxa"/>
+          </w:tcMar>
+        </w:tcPr>
+        <w:p>
+          <w:pPr>
+            <w:pStyle w:val="Header"/>
+            <w:tabs>
+              <w:tab w:val="clear" w:pos="4680"/>
+              <w:tab w:val="clear" w:pos="9360"/>
+            </w:tabs>
+            <w:jc w:val="right"/>
+            <w:rPr>
+              <w:caps/>
+              <w:sz w:val="18"/>
+            </w:rPr>
+          </w:pPr>
+        </w:p>
+      </w:tc>
+    </w:tr>
+    <w:tr>
+      <w:trPr>
+        <w:jc w:val="center"/>
+      </w:trPr>
+      <w:sdt>
+        <w:sdtPr>
+          <w:rPr>
+            <w:caps/>
+            <w:color w:val="808080" w:themeColor="background1" w:themeShade="80"/>
+            <w:sz w:val="18"/>
+            <w:szCs w:val="18"/>
+          </w:rPr>
+          <w:alias w:val="Author"/>
+          <w:tag w:val=""/>
+          <w:id w:val="1534151868"/>
+          <w:placeholder>
+            <w:docPart w:val="E19854AF9EC54DA2B0625500800E9E97"/>
+          </w:placeholder>
+          <w:dataBinding w:prefixMappings="xmlns:ns0='http://purl.org/dc/elements/1.1/' xmlns:ns1='http://schemas.openxmlformats.org/package/2006/metadata/core-properties' " w:xpath="/ns1:coreProperties[1]/ns0:creator[1]" w:storeItemID="{6C3C8BC8-F283-45AE-878A-BAB7291924A1}"/>
+          <w:text/>
+        </w:sdtPr>
+        <w:sdtContent>
+          <w:tc>
+            <w:tcPr>
+              <w:tcW w:w="4686" w:type="dxa"/>
+              <w:shd w:val="clear" w:color="auto" w:fill="auto"/>
+              <w:vAlign w:val="center"/>
+            </w:tcPr>
+            <w:p>
+              <w:pPr>
+                <w:pStyle w:val="Footer"/>
+                <w:tabs>
+                  <w:tab w:val="clear" w:pos="4680"/>
+                  <w:tab w:val="clear" w:pos="9360"/>
+                </w:tabs>
+                <w:rPr>
+                  <w:caps/>
+                  <w:color w:val="808080" w:themeColor="background1" w:themeShade="80"/>
+                  <w:sz w:val="18"/>
+                  <w:szCs w:val="18"/>
+                </w:rPr>
+              </w:pPr>
+              <w:r>
+                <w:rPr>
+                  <w:caps/>
+                  <w:color w:val="808080" w:themeColor="background1" w:themeShade="80"/>
+                  <w:sz w:val="18"/>
+                  <w:szCs w:val="18"/>
+                </w:rPr>
+                <w:t>data structure &amp; algorithm</w:t>
+              </w:r>
+            </w:p>
+          </w:tc>
+        </w:sdtContent>
+      </w:sdt>
+      <w:tc>
+        <w:tcPr>
+          <w:tcW w:w="4674" w:type="dxa"/>
+          <w:shd w:val="clear" w:color="auto" w:fill="auto"/>
+          <w:vAlign w:val="center"/>
+        </w:tcPr>
+        <w:p>
+          <w:pPr>
+            <w:pStyle w:val="Footer"/>
+            <w:tabs>
+              <w:tab w:val="clear" w:pos="4680"/>
+              <w:tab w:val="clear" w:pos="9360"/>
+            </w:tabs>
+            <w:jc w:val="right"/>
+            <w:rPr>
+              <w:caps/>
+              <w:color w:val="808080" w:themeColor="background1" w:themeShade="80"/>
+              <w:sz w:val="18"/>
+              <w:szCs w:val="18"/>
+            </w:rPr>
+          </w:pPr>
+          <w:r>
+            <w:rPr>
+              <w:caps/>
+              <w:color w:val="808080" w:themeColor="background1" w:themeShade="80"/>
+              <w:sz w:val="18"/>
+              <w:szCs w:val="18"/>
+            </w:rPr>
+            <w:fldChar w:fldCharType="begin"/>
+          </w:r>
+          <w:r>
+            <w:rPr>
+              <w:caps/>
+              <w:color w:val="808080" w:themeColor="background1" w:themeShade="80"/>
+              <w:sz w:val="18"/>
+              <w:szCs w:val="18"/>
+            </w:rPr>
+            <w:instrText xml:space="preserve"> PAGE   \* MERGEFORMAT </w:instrText>
+          </w:r>
+          <w:r>
+            <w:rPr>
+              <w:caps/>
+              <w:color w:val="808080" w:themeColor="background1" w:themeShade="80"/>
+              <w:sz w:val="18"/>
+              <w:szCs w:val="18"/>
+            </w:rPr>
+            <w:fldChar w:fldCharType="separate"/>
+          </w:r>
+          <w:r>
+            <w:rPr>
+              <w:caps/>
+              <w:noProof/>
+              <w:color w:val="808080" w:themeColor="background1" w:themeShade="80"/>
+              <w:sz w:val="18"/>
+              <w:szCs w:val="18"/>
+            </w:rPr>
+            <w:t>2</w:t>
+          </w:r>
+          <w:r>
+            <w:rPr>
+              <w:caps/>
+              <w:noProof/>
+              <w:color w:val="808080" w:themeColor="background1" w:themeShade="80"/>
+              <w:sz w:val="18"/>
+              <w:szCs w:val="18"/>
+            </w:rPr>
+            <w:fldChar w:fldCharType="end"/>
+          </w:r>
+        </w:p>
+      </w:tc>
+    </w:tr>
+  </w:tbl>
+  <w:p>
+    <w:pPr>
+      <w:pStyle w:val="Footer"/>
+    </w:pPr>
+  </w:p>
+</w:ftr>
+</file>
+
+<file path=word/footnotes.xml><?xml version="1.0" encoding="utf-8"?>
+<w:footnotes xmlns:wpc="http://schemas.microsoft.com/office/word/2010/wordprocessingCanvas" xmlns:cx="http://schemas.microsoft.com/office/drawing/2014/chartex" xmlns:cx1="http://schemas.microsoft.com/office/drawing/2015/9/8/chartex" xmlns:cx2="http://schemas.microsoft.com/office/drawing/2015/10/21/chartex" xmlns:cx3="http://schemas.microsoft.com/office/drawing/2016/5/9/chartex" xmlns:cx4="http://schemas.microsoft.com/office/drawing/2016/5/10/chartex" xmlns:cx5="http://schemas.microsoft.com/office/drawing/2016/5/11/chartex" xmlns:cx6="http://schemas.microsoft.com/office/drawing/2016/5/12/chartex" xmlns:cx7="http://schemas.microsoft.com/office/drawing/2016/5/13/chartex" xmlns:cx8="http://schemas.microsoft.com/office/drawing/2016/5/14/chartex" xmlns:mc="http://schemas.openxmlformats.org/markup-compatibility/2006" xmlns:aink="http://schemas.microsoft.com/office/drawing/2016/ink" xmlns:am3d="http://schemas.microsoft.com/office/drawing/2017/model3d" xmlns:o="urn:schemas-microsoft-com:office:office" xmlns:r="http://schemas.openxmlformats.org/officeDocument/2006/relationships" xmlns:m="http://schemas.openxmlformats.org/officeDocument/2006/math" xmlns:v="urn:schemas-microsoft-com:vml" xmlns:wp14="http://schemas.microsoft.com/office/word/2010/wordprocessingDrawing" xmlns:wp="http://schemas.openxmlformats.org/drawingml/2006/wordprocessingDrawing" xmlns:w10="urn:schemas-microsoft-com:office:word" xmlns:w="http://schemas.openxmlformats.org/wordprocessingml/2006/main" xmlns:w14="http://schemas.microsoft.com/office/word/2010/wordml" xmlns:w15="http://schemas.microsoft.com/office/word/2012/wordml" xmlns:w16cex="http://schemas.microsoft.com/office/word/2018/wordml/cex" xmlns:w16cid="http://schemas.microsoft.com/office/word/2016/wordml/cid" xmlns:w16="http://schemas.microsoft.com/office/word/2018/wordml" xmlns:w16sdtdh="http://schemas.microsoft.com/office/word/2020/wordml/sdtdatahash" xmlns:w16se="http://schemas.microsoft.com/office/word/2015/wordml/symex" xmlns:wpg="http://schemas.microsoft.com/office/word/2010/wordprocessingGroup" xmlns:wpi="http://schemas.microsoft.com/office/word/2010/wordprocessingInk" xmlns:wne="http://schemas.microsoft.com/office/word/2006/wordml" xmlns:wps="http://schemas.microsoft.com/office/word/2010/wordprocessingShape" mc:Ignorable="w14 w15 w16se w16cid w16 w16cex w16sdtdh wp14">
+  <w:footnote w:type="separator" w:id="-1">
+    <w:p>
+      <w:pPr>
+        <w:spacing w:after="0" w:line="240" w:lineRule="auto"/>
+      </w:pPr>
+      <w:r>
+        <w:separator/>
+      </w:r>
+    </w:p>
+  </w:footnote>
+  <w:footnote w:type="continuationSeparator" w:id="0">
+    <w:p>
+      <w:pPr>
+        <w:spacing w:after="0" w:line="240" w:lineRule="auto"/>
+      </w:pPr>
+      <w:r>
+        <w:continuationSeparator/>
+      </w:r>
+    </w:p>
+  </w:footnote>
+</w:footnotes>
+</file>
+
+<file path=word/header1.xml><?xml version="1.0" encoding="utf-8"?>
+<w:hdr xmlns:wpc="http://schemas.microsoft.com/office/word/2010/wordprocessingCanvas" xmlns:cx="http://schemas.microsoft.com/office/drawing/2014/chartex" xmlns:cx1="http://schemas.microsoft.com/office/drawing/2015/9/8/chartex" xmlns:cx2="http://schemas.microsoft.com/office/drawing/2015/10/21/chartex" xmlns:cx3="http://schemas.microsoft.com/office/drawing/2016/5/9/chartex" xmlns:cx4="http://schemas.microsoft.com/office/drawing/2016/5/10/chartex" xmlns:cx5="http://schemas.microsoft.com/office/drawing/2016/5/11/chartex" xmlns:cx6="http://schemas.microsoft.com/office/drawing/2016/5/12/chartex" xmlns:cx7="http://schemas.microsoft.com/office/drawing/2016/5/13/chartex" xmlns:cx8="http://schemas.microsoft.com/office/drawing/2016/5/14/chartex" xmlns:mc="http://schemas.openxmlformats.org/markup-compatibility/2006" xmlns:aink="http://schemas.microsoft.com/office/drawing/2016/ink" xmlns:am3d="http://schemas.microsoft.com/office/drawing/2017/model3d" xmlns:o="urn:schemas-microsoft-com:office:office" xmlns:r="http://schemas.openxmlformats.org/officeDocument/2006/relationships" xmlns:m="http://schemas.openxmlformats.org/officeDocument/2006/math" xmlns:v="urn:schemas-microsoft-com:vml" xmlns:wp14="http://schemas.microsoft.com/office/word/2010/wordprocessingDrawing" xmlns:wp="http://schemas.openxmlformats.org/drawingml/2006/wordprocessingDrawing" xmlns:w10="urn:schemas-microsoft-com:office:word" xmlns:w="http://schemas.openxmlformats.org/wordprocessingml/2006/main" xmlns:w14="http://schemas.microsoft.com/office/word/2010/wordml" xmlns:w15="http://schemas.microsoft.com/office/word/2012/wordml" xmlns:w16cex="http://schemas.microsoft.com/office/word/2018/wordml/cex" xmlns:w16cid="http://schemas.microsoft.com/office/word/2016/wordml/cid" xmlns:w16="http://schemas.microsoft.com/office/word/2018/wordml" xmlns:w16sdtdh="http://schemas.microsoft.com/office/word/2020/wordml/sdtdatahash" xmlns:w16se="http://schemas.microsoft.com/office/word/2015/wordml/symex" xmlns:wpg="http://schemas.microsoft.com/office/word/2010/wordprocessingGroup" xmlns:wpi="http://schemas.microsoft.com/office/word/2010/wordprocessingInk" xmlns:wne="http://schemas.microsoft.com/office/word/2006/wordml" xmlns:wps="http://schemas.microsoft.com/office/word/2010/wordprocessingShape" mc:Ignorable="w14 w15 w16se w16cid w16 w16cex w16sdtdh wp14">
+  <w:p>
+    <w:pPr>
+      <w:pStyle w:val="Header"/>
+    </w:pPr>
+    <w:r>
+      <w:rPr>
+        <w:noProof/>
+      </w:rPr>
+      <mc:AlternateContent>
+        <mc:Choice Requires="wps">
+          <w:drawing>
+            <wp:anchor distT="0" distB="0" distL="118745" distR="118745" simplePos="0" relativeHeight="251659264" behindDoc="1" locked="0" layoutInCell="1" allowOverlap="0" wp14:anchorId="0031999C" wp14:editId="5C309054">
+              <wp:simplePos x="0" y="0"/>
+              <wp:positionH relativeFrom="margin">
+                <wp:posOffset>-586740</wp:posOffset>
+              </wp:positionH>
+              <wp:positionV relativeFrom="page">
+                <wp:posOffset>327660</wp:posOffset>
+              </wp:positionV>
+              <wp:extent cx="7117080" cy="304800"/>
+              <wp:effectExtent l="0" t="0" r="7620" b="0"/>
+              <wp:wrapSquare wrapText="bothSides"/>
+              <wp:docPr id="197" name="Rectangle 197"/>
+              <wp:cNvGraphicFramePr/>
+              <a:graphic xmlns:a="http://schemas.openxmlformats.org/drawingml/2006/main">
+                <a:graphicData uri="http://schemas.microsoft.com/office/word/2010/wordprocessingShape">
+                  <wps:wsp>
+                    <wps:cNvSpPr/>
+                    <wps:spPr>
+                      <a:xfrm>
+                        <a:off x="0" y="0"/>
+                        <a:ext cx="7117080" cy="304800"/>
+                      </a:xfrm>
+                      <a:prstGeom prst="rect">
+                        <a:avLst/>
+                      </a:prstGeom>
+                      <a:solidFill>
+                        <a:schemeClr val="accent1"/>
+                      </a:solidFill>
+                      <a:ln>
+                        <a:noFill/>
+                      </a:ln>
+                    </wps:spPr>
+                    <wps:style>
+                      <a:lnRef idx="2">
+                        <a:schemeClr val="accent1">
+                          <a:shade val="50000"/>
+                        </a:schemeClr>
+                      </a:lnRef>
+                      <a:fillRef idx="1">
+                        <a:schemeClr val="accent1"/>
+                      </a:fillRef>
+                      <a:effectRef idx="0">
+                        <a:schemeClr val="accent1"/>
+                      </a:effectRef>
+                      <a:fontRef idx="minor">
+                        <a:schemeClr val="lt1"/>
+                      </a:fontRef>
+                    </wps:style>
+                    <wps:txbx>
+                      <w:txbxContent>
+                        <w:sdt>
+                          <w:sdtPr>
+                            <w:rPr>
+                              <w:caps/>
+                              <w:color w:val="FFFFFF" w:themeColor="background1"/>
+                            </w:rPr>
+                            <w:alias w:val="Title"/>
+                            <w:tag w:val=""/>
+                            <w:id w:val="1189017394"/>
+                            <w:dataBinding w:prefixMappings="xmlns:ns0='http://purl.org/dc/elements/1.1/' xmlns:ns1='http://schemas.openxmlformats.org/package/2006/metadata/core-properties' " w:xpath="/ns1:coreProperties[1]/ns0:title[1]" w:storeItemID="{6C3C8BC8-F283-45AE-878A-BAB7291924A1}"/>
+                            <w:text/>
+                          </w:sdtPr>
+                          <w:sdtContent>
+                            <w:p>
+                              <w:pPr>
+                                <w:pStyle w:val="Header"/>
+                                <w:tabs>
+                                  <w:tab w:val="clear" w:pos="4680"/>
+                                  <w:tab w:val="clear" w:pos="9360"/>
+                                </w:tabs>
+                                <w:jc w:val="center"/>
+                                <w:rPr>
+                                  <w:caps/>
+                                  <w:color w:val="FFFFFF" w:themeColor="background1"/>
+                                </w:rPr>
+                              </w:pPr>
+                              <w:r>
+                                <w:rPr>
+                                  <w:caps/>
+                                  <w:color w:val="FFFFFF" w:themeColor="background1"/>
+                                </w:rPr>
+                                <w:t>Applications</w:t>
+                              </w:r>
+                            </w:p>
+                          </w:sdtContent>
+                        </w:sdt>
+                      </w:txbxContent>
+                    </wps:txbx>
+                    <wps:bodyPr rot="0" spcFirstLastPara="0" vertOverflow="overflow" horzOverflow="overflow" vert="horz" wrap="square" lIns="91440" tIns="45720" rIns="91440" bIns="45720" numCol="1" spcCol="0" rtlCol="0" fromWordArt="0" anchor="ctr" anchorCtr="0" forceAA="0" compatLnSpc="1">
+                      <a:prstTxWarp prst="textNoShape">
+                        <a:avLst/>
+                      </a:prstTxWarp>
+                      <a:noAutofit/>
+                    </wps:bodyPr>
+                  </wps:wsp>
+                </a:graphicData>
+              </a:graphic>
+              <wp14:sizeRelH relativeFrom="margin">
+                <wp14:pctWidth>0</wp14:pctWidth>
+              </wp14:sizeRelH>
+              <wp14:sizeRelV relativeFrom="page">
+                <wp14:pctHeight>0</wp14:pctHeight>
+              </wp14:sizeRelV>
+            </wp:anchor>
+          </w:drawing>
+        </mc:Choice>
+        <mc:Fallback>
+          <w:pict>
+            <v:rect w14:anchorId="0031999C" id="Rectangle 197" o:spid="_x0000_s1031" style="position:absolute;margin-left:-46.2pt;margin-top:25.8pt;width:560.4pt;height:24pt;z-index:-251657216;visibility:visible;mso-wrap-style:square;mso-width-percent:0;mso-height-percent:0;mso-wrap-distance-left:9.35pt;mso-wrap-distance-top:0;mso-wrap-distance-right:9.35pt;mso-wrap-distance-bottom:0;mso-position-horizontal:absolute;mso-position-horizontal-relative:margin;mso-position-vertical:absolute;mso-position-vertical-relative:page;mso-width-percent:0;mso-height-percent:0;mso-width-relative:margin;mso-height-relative:page;v-text-anchor:middle" o:gfxdata="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" o:allowoverlap="f" fillcolor="#4472c4 [3204]" stroked="f" strokeweight="1pt">
+              <v:textbox>
+                <w:txbxContent>
+                  <w:sdt>
+                    <w:sdtPr>
+                      <w:rPr>
+                        <w:caps/>
+                        <w:color w:val="FFFFFF" w:themeColor="background1"/>
+                      </w:rPr>
+                      <w:alias w:val="Title"/>
+                      <w:tag w:val=""/>
+                      <w:id w:val="1189017394"/>
+                      <w:dataBinding w:prefixMappings="xmlns:ns0='http://purl.org/dc/elements/1.1/' xmlns:ns1='http://schemas.openxmlformats.org/package/2006/metadata/core-properties' " w:xpath="/ns1:coreProperties[1]/ns0:title[1]" w:storeItemID="{6C3C8BC8-F283-45AE-878A-BAB7291924A1}"/>
+                      <w:text/>
+                    </w:sdtPr>
+                    <w:sdtContent>
+                      <w:p>
+                        <w:pPr>
+                          <w:pStyle w:val="Header"/>
+                          <w:tabs>
+                            <w:tab w:val="clear" w:pos="4680"/>
+                            <w:tab w:val="clear" w:pos="9360"/>
+                          </w:tabs>
+                          <w:jc w:val="center"/>
+                          <w:rPr>
+                            <w:caps/>
+                            <w:color w:val="FFFFFF" w:themeColor="background1"/>
+                          </w:rPr>
+                        </w:pPr>
+                        <w:r>
+                          <w:rPr>
+                            <w:caps/>
+                            <w:color w:val="FFFFFF" w:themeColor="background1"/>
+                          </w:rPr>
+                          <w:t>Applications</w:t>
+                        </w:r>
+                      </w:p>
+                    </w:sdtContent>
+                  </w:sdt>
+                </w:txbxContent>
+              </v:textbox>
+              <w10:wrap type="square" anchorx="margin" anchory="page"/>
+            </v:rect>
+          </w:pict>
+        </mc:Fallback>
+      </mc:AlternateContent>
+    </w:r>
+  </w:p>
+</w:hdr>
 </file>
 
 <file path=word/styles.xml><?xml version="1.0" encoding="utf-8"?>
@@ -2083,7 +2514,644 @@
       <w:szCs w:val="32"/>
     </w:rPr>
   </w:style>
+  <w:style w:type="paragraph" w:styleId="Header">
+    <w:name w:val="header"/>
+    <w:basedOn w:val="Normal"/>
+    <w:link w:val="HeaderChar"/>
+    <w:uiPriority w:val="99"/>
+    <w:unhideWhenUsed/>
+    <w:rsid w:val="00151039"/>
+    <w:pPr>
+      <w:tabs>
+        <w:tab w:val="center" w:pos="4680"/>
+        <w:tab w:val="right" w:pos="9360"/>
+      </w:tabs>
+      <w:spacing w:after="0" w:line="240" w:lineRule="auto"/>
+    </w:pPr>
+  </w:style>
+  <w:style w:type="character" w:customStyle="1" w:styleId="HeaderChar">
+    <w:name w:val="Header Char"/>
+    <w:basedOn w:val="DefaultParagraphFont"/>
+    <w:link w:val="Header"/>
+    <w:uiPriority w:val="99"/>
+    <w:rsid w:val="00151039"/>
+    <w:rPr>
+      <w:rFonts w:eastAsiaTheme="minorEastAsia"/>
+      <w:sz w:val="20"/>
+      <w:szCs w:val="20"/>
+      <w:lang w:eastAsia="zh-CN"/>
+    </w:rPr>
+  </w:style>
+  <w:style w:type="paragraph" w:styleId="Footer">
+    <w:name w:val="footer"/>
+    <w:basedOn w:val="Normal"/>
+    <w:link w:val="FooterChar"/>
+    <w:uiPriority w:val="99"/>
+    <w:unhideWhenUsed/>
+    <w:rsid w:val="00151039"/>
+    <w:pPr>
+      <w:tabs>
+        <w:tab w:val="center" w:pos="4680"/>
+        <w:tab w:val="right" w:pos="9360"/>
+      </w:tabs>
+      <w:spacing w:after="0" w:line="240" w:lineRule="auto"/>
+    </w:pPr>
+  </w:style>
+  <w:style w:type="character" w:customStyle="1" w:styleId="FooterChar">
+    <w:name w:val="Footer Char"/>
+    <w:basedOn w:val="DefaultParagraphFont"/>
+    <w:link w:val="Footer"/>
+    <w:uiPriority w:val="99"/>
+    <w:rsid w:val="00151039"/>
+    <w:rPr>
+      <w:rFonts w:eastAsiaTheme="minorEastAsia"/>
+      <w:sz w:val="20"/>
+      <w:szCs w:val="20"/>
+      <w:lang w:eastAsia="zh-CN"/>
+    </w:rPr>
+  </w:style>
 </w:styles>
+</file>
+
+<file path=word/glossary/document.xml><?xml version="1.0" encoding="utf-8"?>
+<w:glossaryDocument xmlns:wpc="http://schemas.microsoft.com/office/word/2010/wordprocessingCanvas" xmlns:cx="http://schemas.microsoft.com/office/drawing/2014/chartex" xmlns:cx1="http://schemas.microsoft.com/office/drawing/2015/9/8/chartex" xmlns:cx2="http://schemas.microsoft.com/office/drawing/2015/10/21/chartex" xmlns:cx3="http://schemas.microsoft.com/office/drawing/2016/5/9/chartex" xmlns:cx4="http://schemas.microsoft.com/office/drawing/2016/5/10/chartex" xmlns:cx5="http://schemas.microsoft.com/office/drawing/2016/5/11/chartex" xmlns:cx6="http://schemas.microsoft.com/office/drawing/2016/5/12/chartex" xmlns:cx7="http://schemas.microsoft.com/office/drawing/2016/5/13/chartex" xmlns:cx8="http://schemas.microsoft.com/office/drawing/2016/5/14/chartex" xmlns:mc="http://schemas.openxmlformats.org/markup-compatibility/2006" xmlns:aink="http://schemas.microsoft.com/office/drawing/2016/ink" xmlns:am3d="http://schemas.microsoft.com/office/drawing/2017/model3d" xmlns:o="urn:schemas-microsoft-com:office:office" xmlns:r="http://schemas.openxmlformats.org/officeDocument/2006/relationships" xmlns:m="http://schemas.openxmlformats.org/officeDocument/2006/math" xmlns:v="urn:schemas-microsoft-com:vml" xmlns:wp14="http://schemas.microsoft.com/office/word/2010/wordprocessingDrawing" xmlns:wp="http://schemas.openxmlformats.org/drawingml/2006/wordprocessingDrawing" xmlns:w10="urn:schemas-microsoft-com:office:word" xmlns:w="http://schemas.openxmlformats.org/wordprocessingml/2006/main" xmlns:w14="http://schemas.microsoft.com/office/word/2010/wordml" xmlns:w15="http://schemas.microsoft.com/office/word/2012/wordml" xmlns:w16cex="http://schemas.microsoft.com/office/word/2018/wordml/cex" xmlns:w16cid="http://schemas.microsoft.com/office/word/2016/wordml/cid" xmlns:w16="http://schemas.microsoft.com/office/word/2018/wordml" xmlns:w16sdtdh="http://schemas.microsoft.com/office/word/2020/wordml/sdtdatahash" xmlns:w16se="http://schemas.microsoft.com/office/word/2015/wordml/symex" xmlns:wpg="http://schemas.microsoft.com/office/word/2010/wordprocessingGroup" xmlns:wpi="http://schemas.microsoft.com/office/word/2010/wordprocessingInk" xmlns:wne="http://schemas.microsoft.com/office/word/2006/wordml" xmlns:wps="http://schemas.microsoft.com/office/word/2010/wordprocessingShape" mc:Ignorable="w14 w15 w16se w16cid w16 w16cex w16sdtdh wp14">
+  <w:docParts>
+    <w:docPart>
+      <w:docPartPr>
+        <w:name w:val="E19854AF9EC54DA2B0625500800E9E97"/>
+        <w:category>
+          <w:name w:val="General"/>
+          <w:gallery w:val="placeholder"/>
+        </w:category>
+        <w:types>
+          <w:type w:val="bbPlcHdr"/>
+        </w:types>
+        <w:behaviors>
+          <w:behavior w:val="content"/>
+        </w:behaviors>
+        <w:guid w:val="{21086E36-B344-4B48-A49E-E8E5E278969D}"/>
+      </w:docPartPr>
+      <w:docPartBody>
+        <w:p>
+          <w:pPr>
+            <w:pStyle w:val="E19854AF9EC54DA2B0625500800E9E97"/>
+          </w:pPr>
+          <w:r>
+            <w:rPr>
+              <w:rStyle w:val="PlaceholderText"/>
+            </w:rPr>
+            <w:t>[Author]</w:t>
+          </w:r>
+        </w:p>
+      </w:docPartBody>
+    </w:docPart>
+  </w:docParts>
+</w:glossaryDocument>
+</file>
+
+<file path=word/glossary/fontTable.xml><?xml version="1.0" encoding="utf-8"?>
+<w:fonts xmlns:mc="http://schemas.openxmlformats.org/markup-compatibility/2006" xmlns:r="http://schemas.openxmlformats.org/officeDocument/2006/relationships" xmlns:w="http://schemas.openxmlformats.org/wordprocessingml/2006/main" xmlns:w14="http://schemas.microsoft.com/office/word/2010/wordml" xmlns:w15="http://schemas.microsoft.com/office/word/2012/wordml" xmlns:w16cex="http://schemas.microsoft.com/office/word/2018/wordml/cex" xmlns:w16cid="http://schemas.microsoft.com/office/word/2016/wordml/cid" xmlns:w16="http://schemas.microsoft.com/office/word/2018/wordml" xmlns:w16sdtdh="http://schemas.microsoft.com/office/word/2020/wordml/sdtdatahash" xmlns:w16se="http://schemas.microsoft.com/office/word/2015/wordml/symex" mc:Ignorable="w14 w15 w16se w16cid w16 w16cex w16sdtdh">
+  <w:font w:name="Calibri">
+    <w:panose1 w:val="020F0502020204030204"/>
+    <w:charset w:val="00"/>
+    <w:family w:val="swiss"/>
+    <w:pitch w:val="variable"/>
+    <w:sig w:usb0="E0002AFF" w:usb1="4000ACFF" w:usb2="00000001" w:usb3="00000000" w:csb0="000001FF" w:csb1="00000000"/>
+  </w:font>
+  <w:font w:name="Times New Roman">
+    <w:panose1 w:val="02020603050405020304"/>
+    <w:charset w:val="00"/>
+    <w:family w:val="roman"/>
+    <w:pitch w:val="variable"/>
+    <w:sig w:usb0="E0002AFF" w:usb1="C0007841" w:usb2="00000009" w:usb3="00000000" w:csb0="000001FF" w:csb1="00000000"/>
+  </w:font>
+  <w:font w:name="Bookman Old Style">
+    <w:panose1 w:val="02050604050505020204"/>
+    <w:charset w:val="00"/>
+    <w:family w:val="roman"/>
+    <w:pitch w:val="variable"/>
+    <w:sig w:usb0="00000287" w:usb1="00000000" w:usb2="00000000" w:usb3="00000000" w:csb0="0000009F" w:csb1="00000000"/>
+  </w:font>
+  <w:font w:name="SimSun">
+    <w:altName w:val="宋体"/>
+    <w:panose1 w:val="02010600030101010101"/>
+    <w:charset w:val="86"/>
+    <w:family w:val="auto"/>
+    <w:pitch w:val="variable"/>
+    <w:sig w:usb0="00000003" w:usb1="288F0000" w:usb2="00000016" w:usb3="00000000" w:csb0="00040001" w:csb1="00000000"/>
+  </w:font>
+  <w:font w:name="Bahnschrift SemiLight">
+    <w:panose1 w:val="020B0502040204020203"/>
+    <w:charset w:val="00"/>
+    <w:family w:val="swiss"/>
+    <w:pitch w:val="variable"/>
+    <w:sig w:usb0="A00002C7" w:usb1="00000002" w:usb2="00000000" w:usb3="00000000" w:csb0="0000019F" w:csb1="00000000"/>
+  </w:font>
+  <w:font w:name="Bahnschrift Light SemiCondensed">
+    <w:panose1 w:val="020B0502040204020203"/>
+    <w:charset w:val="00"/>
+    <w:family w:val="swiss"/>
+    <w:pitch w:val="variable"/>
+    <w:sig w:usb0="A00002C7" w:usb1="00000002" w:usb2="00000000" w:usb3="00000000" w:csb0="0000019F" w:csb1="00000000"/>
+  </w:font>
+  <w:font w:name="Calibri Light">
+    <w:panose1 w:val="020F0302020204030204"/>
+    <w:charset w:val="00"/>
+    <w:family w:val="swiss"/>
+    <w:pitch w:val="variable"/>
+    <w:sig w:usb0="A0002AEF" w:usb1="4000207B" w:usb2="00000000" w:usb3="00000000" w:csb0="000001FF" w:csb1="00000000"/>
+  </w:font>
+</w:fonts>
+</file>
+
+<file path=word/glossary/settings.xml><?xml version="1.0" encoding="utf-8"?>
+<w:settings xmlns:mc="http://schemas.openxmlformats.org/markup-compatibility/2006" xmlns:o="urn:schemas-microsoft-com:office:office" xmlns:r="http://schemas.openxmlformats.org/officeDocument/2006/relationships" xmlns:m="http://schemas.openxmlformats.org/officeDocument/2006/math" xmlns:v="urn:schemas-microsoft-com:vml" xmlns:w10="urn:schemas-microsoft-com:office:word" xmlns:w="http://schemas.openxmlformats.org/wordprocessingml/2006/main" xmlns:w14="http://schemas.microsoft.com/office/word/2010/wordml" xmlns:w15="http://schemas.microsoft.com/office/word/2012/wordml" xmlns:w16cex="http://schemas.microsoft.com/office/word/2018/wordml/cex" xmlns:w16cid="http://schemas.microsoft.com/office/word/2016/wordml/cid" xmlns:w16="http://schemas.microsoft.com/office/word/2018/wordml" xmlns:w16sdtdh="http://schemas.microsoft.com/office/word/2020/wordml/sdtdatahash" xmlns:w16se="http://schemas.microsoft.com/office/word/2015/wordml/symex" xmlns:sl="http://schemas.openxmlformats.org/schemaLibrary/2006/main" mc:Ignorable="w14 w15 w16se w16cid w16 w16cex w16sdtdh">
+  <w:view w:val="normal"/>
+  <w:defaultTabStop w:val="720"/>
+  <w:characterSpacingControl w:val="doNotCompress"/>
+  <w:compat>
+    <w:useFELayout/>
+    <w:compatSetting w:name="compatibilityMode" w:uri="http://schemas.microsoft.com/office/word" w:val="15"/>
+    <w:compatSetting w:name="overrideTableStyleFontSizeAndJustification" w:uri="http://schemas.microsoft.com/office/word" w:val="1"/>
+    <w:compatSetting w:name="enableOpenTypeFeatures" w:uri="http://schemas.microsoft.com/office/word" w:val="1"/>
+    <w:compatSetting w:name="doNotFlipMirrorIndents" w:uri="http://schemas.microsoft.com/office/word" w:val="1"/>
+    <w:compatSetting w:name="differentiateMultirowTableHeaders" w:uri="http://schemas.microsoft.com/office/word" w:val="1"/>
+    <w:compatSetting w:name="useWord2013TrackBottomHyphenation" w:uri="http://schemas.microsoft.com/office/word" w:val="0"/>
+  </w:compat>
+  <w:rsids>
+    <w:rsidRoot w:val="002A020C"/>
+    <w:rsid w:val="002A020C"/>
+    <w:rsid w:val="00E25179"/>
+  </w:rsids>
+  <m:mathPr>
+    <m:mathFont m:val="Cambria Math"/>
+    <m:brkBin m:val="before"/>
+    <m:brkBinSub m:val="--"/>
+    <m:smallFrac m:val="0"/>
+    <m:dispDef/>
+    <m:lMargin m:val="0"/>
+    <m:rMargin m:val="0"/>
+    <m:defJc m:val="centerGroup"/>
+    <m:wrapIndent m:val="1440"/>
+    <m:intLim m:val="subSup"/>
+    <m:naryLim m:val="undOvr"/>
+  </m:mathPr>
+  <w:themeFontLang w:val="en-US"/>
+  <w:clrSchemeMapping w:bg1="light1" w:t1="dark1" w:bg2="light2" w:t2="dark2" w:accent1="accent1" w:accent2="accent2" w:accent3="accent3" w:accent4="accent4" w:accent5="accent5" w:accent6="accent6" w:hyperlink="hyperlink" w:followedHyperlink="followedHyperlink"/>
+  <w:decimalSymbol w:val="."/>
+  <w:listSeparator w:val=","/>
+  <w15:chartTrackingRefBased/>
+</w:settings>
+</file>
+
+<file path=word/glossary/styles.xml><?xml version="1.0" encoding="utf-8"?>
+<w:styles xmlns:mc="http://schemas.openxmlformats.org/markup-compatibility/2006" xmlns:r="http://schemas.openxmlformats.org/officeDocument/2006/relationships" xmlns:w="http://schemas.openxmlformats.org/wordprocessingml/2006/main" xmlns:w14="http://schemas.microsoft.com/office/word/2010/wordml" xmlns:w15="http://schemas.microsoft.com/office/word/2012/wordml" xmlns:w16cex="http://schemas.microsoft.com/office/word/2018/wordml/cex" xmlns:w16cid="http://schemas.microsoft.com/office/word/2016/wordml/cid" xmlns:w16="http://schemas.microsoft.com/office/word/2018/wordml" xmlns:w16sdtdh="http://schemas.microsoft.com/office/word/2020/wordml/sdtdatahash" xmlns:w16se="http://schemas.microsoft.com/office/word/2015/wordml/symex" mc:Ignorable="w14 w15 w16se w16cid w16 w16cex w16sdtdh">
+  <w:docDefaults>
+    <w:rPrDefault>
+      <w:rPr>
+        <w:rFonts w:asciiTheme="minorHAnsi" w:eastAsiaTheme="minorEastAsia" w:hAnsiTheme="minorHAnsi" w:cstheme="minorBidi"/>
+        <w:sz w:val="22"/>
+        <w:szCs w:val="22"/>
+        <w:lang w:val="en-US" w:eastAsia="en-US" w:bidi="ar-SA"/>
+      </w:rPr>
+    </w:rPrDefault>
+    <w:pPrDefault>
+      <w:pPr>
+        <w:spacing w:after="160" w:line="259" w:lineRule="auto"/>
+      </w:pPr>
+    </w:pPrDefault>
+  </w:docDefaults>
+  <w:latentStyles w:defLockedState="0" w:defUIPriority="99" w:defSemiHidden="0" w:defUnhideWhenUsed="0" w:defQFormat="0" w:count="376">
+    <w:lsdException w:name="Normal" w:uiPriority="0" w:qFormat="1"/>
+    <w:lsdException w:name="heading 1" w:uiPriority="9" w:qFormat="1"/>
+    <w:lsdException w:name="heading 2" w:semiHidden="1" w:uiPriority="9" w:unhideWhenUsed="1" w:qFormat="1"/>
+    <w:lsdException w:name="heading 3" w:semiHidden="1" w:uiPriority="9" w:unhideWhenUsed="1" w:qFormat="1"/>
+    <w:lsdException w:name="heading 4" w:semiHidden="1" w:uiPriority="9" w:unhideWhenUsed="1" w:qFormat="1"/>
+    <w:lsdException w:name="heading 5" w:semiHidden="1" w:uiPriority="9" w:unhideWhenUsed="1" w:qFormat="1"/>
+    <w:lsdException w:name="heading 6" w:semiHidden="1" w:uiPriority="9" w:unhideWhenUsed="1" w:qFormat="1"/>
+    <w:lsdException w:name="heading 7" w:semiHidden="1" w:uiPriority="9" w:unhideWhenUsed="1" w:qFormat="1"/>
+    <w:lsdException w:name="heading 8" w:semiHidden="1" w:uiPriority="9" w:unhideWhenUsed="1" w:qFormat="1"/>
+    <w:lsdException w:name="heading 9" w:semiHidden="1" w:uiPriority="9" w:unhideWhenUsed="1" w:qFormat="1"/>
+    <w:lsdException w:name="index 1" w:semiHidden="1" w:unhideWhenUsed="1"/>
+    <w:lsdException w:name="index 2" w:semiHidden="1" w:unhideWhenUsed="1"/>
+    <w:lsdException w:name="index 3" w:semiHidden="1" w:unhideWhenUsed="1"/>
+    <w:lsdException w:name="index 4" w:semiHidden="1" w:unhideWhenUsed="1"/>
+    <w:lsdException w:name="index 5" w:semiHidden="1" w:unhideWhenUsed="1"/>
+    <w:lsdException w:name="index 6" w:semiHidden="1" w:unhideWhenUsed="1"/>
+    <w:lsdException w:name="index 7" w:semiHidden="1" w:unhideWhenUsed="1"/>
+    <w:lsdException w:name="index 8" w:semiHidden="1" w:unhideWhenUsed="1"/>
+    <w:lsdException w:name="index 9" w:semiHidden="1" w:unhideWhenUsed="1"/>
+    <w:lsdException w:name="toc 1" w:semiHidden="1" w:uiPriority="39" w:unhideWhenUsed="1"/>
+    <w:lsdException w:name="toc 2" w:semiHidden="1" w:uiPriority="39" w:unhideWhenUsed="1"/>
+    <w:lsdException w:name="toc 3" w:semiHidden="1" w:uiPriority="39" w:unhideWhenUsed="1"/>
+    <w:lsdException w:name="toc 4" w:semiHidden="1" w:uiPriority="39" w:unhideWhenUsed="1"/>
+    <w:lsdException w:name="toc 5" w:semiHidden="1" w:uiPriority="39" w:unhideWhenUsed="1"/>
+    <w:lsdException w:name="toc 6" w:semiHidden="1" w:uiPriority="39" w:unhideWhenUsed="1"/>
+    <w:lsdException w:name="toc 7" w:semiHidden="1" w:uiPriority="39" w:unhideWhenUsed="1"/>
+    <w:lsdException w:name="toc 8" w:semiHidden="1" w:uiPriority="39" w:unhideWhenUsed="1"/>
+    <w:lsdException w:name="toc 9" w:semiHidden="1" w:uiPriority="39" w:unhideWhenUsed="1"/>
+    <w:lsdException w:name="Normal Indent" w:semiHidden="1" w:unhideWhenUsed="1"/>
+    <w:lsdException w:name="footnote text" w:semiHidden="1" w:unhideWhenUsed="1"/>
+    <w:lsdException w:name="annotation text" w:semiHidden="1" w:unhideWhenUsed="1"/>
+    <w:lsdException w:name="header" w:semiHidden="1" w:unhideWhenUsed="1"/>
+    <w:lsdException w:name="footer" w:semiHidden="1" w:unhideWhenUsed="1"/>
+    <w:lsdException w:name="index heading" w:semiHidden="1" w:unhideWhenUsed="1"/>
+    <w:lsdException w:name="caption" w:semiHidden="1" w:uiPriority="35" w:unhideWhenUsed="1" w:qFormat="1"/>
+    <w:lsdException w:name="table of figures" w:semiHidden="1" w:unhideWhenUsed="1"/>
+    <w:lsdException w:name="envelope address" w:semiHidden="1" w:unhideWhenUsed="1"/>
+    <w:lsdException w:name="envelope return" w:semiHidden="1" w:unhideWhenUsed="1"/>
+    <w:lsdException w:name="footnote reference" w:semiHidden="1" w:unhideWhenUsed="1"/>
+    <w:lsdException w:name="annotation reference" w:semiHidden="1" w:unhideWhenUsed="1"/>
+    <w:lsdException w:name="line number" w:semiHidden="1" w:unhideWhenUsed="1"/>
+    <w:lsdException w:name="page number" w:semiHidden="1" w:unhideWhenUsed="1"/>
+    <w:lsdException w:name="endnote reference" w:semiHidden="1" w:unhideWhenUsed="1"/>
+    <w:lsdException w:name="endnote text" w:semiHidden="1" w:unhideWhenUsed="1"/>
+    <w:lsdException w:name="table of authorities" w:semiHidden="1" w:unhideWhenUsed="1"/>
+    <w:lsdException w:name="macro" w:semiHidden="1" w:unhideWhenUsed="1"/>
+    <w:lsdException w:name="toa heading" w:semiHidden="1" w:unhideWhenUsed="1"/>
+    <w:lsdException w:name="List" w:semiHidden="1" w:unhideWhenUsed="1"/>
+    <w:lsdException w:name="List Bullet" w:semiHidden="1" w:unhideWhenUsed="1"/>
+    <w:lsdException w:name="List Number" w:semiHidden="1" w:unhideWhenUsed="1"/>
+    <w:lsdException w:name="List 2" w:semiHidden="1" w:unhideWhenUsed="1"/>
+    <w:lsdException w:name="List 3" w:semiHidden="1" w:unhideWhenUsed="1"/>
+    <w:lsdException w:name="List 4" w:semiHidden="1" w:unhideWhenUsed="1"/>
+    <w:lsdException w:name="List 5" w:semiHidden="1" w:unhideWhenUsed="1"/>
+    <w:lsdException w:name="List Bullet 2" w:semiHidden="1" w:unhideWhenUsed="1"/>
+    <w:lsdException w:name="List Bullet 3" w:semiHidden="1" w:unhideWhenUsed="1"/>
+    <w:lsdException w:name="List Bullet 4" w:semiHidden="1" w:unhideWhenUsed="1"/>
+    <w:lsdException w:name="List Bullet 5" w:semiHidden="1" w:unhideWhenUsed="1"/>
+    <w:lsdException w:name="List Number 2" w:semiHidden="1" w:unhideWhenUsed="1"/>
+    <w:lsdException w:name="List Number 3" w:semiHidden="1" w:unhideWhenUsed="1"/>
+    <w:lsdException w:name="List Number 4" w:semiHidden="1" w:unhideWhenUsed="1"/>
+    <w:lsdException w:name="List Number 5" w:semiHidden="1" w:unhideWhenUsed="1"/>
+    <w:lsdException w:name="Title" w:uiPriority="10" w:qFormat="1"/>
+    <w:lsdException w:name="Closing" w:semiHidden="1" w:unhideWhenUsed="1"/>
+    <w:lsdException w:name="Signature" w:semiHidden="1" w:unhideWhenUsed="1"/>
+    <w:lsdException w:name="Default Paragraph Font" w:semiHidden="1" w:uiPriority="1" w:unhideWhenUsed="1"/>
+    <w:lsdException w:name="Body Text" w:semiHidden="1" w:unhideWhenUsed="1"/>
+    <w:lsdException w:name="Body Text Indent" w:semiHidden="1" w:unhideWhenUsed="1"/>
+    <w:lsdException w:name="List Continue" w:semiHidden="1" w:unhideWhenUsed="1"/>
+    <w:lsdException w:name="List Continue 2" w:semiHidden="1" w:unhideWhenUsed="1"/>
+    <w:lsdException w:name="List Continue 3" w:semiHidden="1" w:unhideWhenUsed="1"/>
+    <w:lsdException w:name="List Continue 4" w:semiHidden="1" w:unhideWhenUsed="1"/>
+    <w:lsdException w:name="List Continue 5" w:semiHidden="1" w:unhideWhenUsed="1"/>
+    <w:lsdException w:name="Message Header" w:semiHidden="1" w:unhideWhenUsed="1"/>
+    <w:lsdException w:name="Subtitle" w:uiPriority="11" w:qFormat="1"/>
+    <w:lsdException w:name="Salutation" w:semiHidden="1" w:unhideWhenUsed="1"/>
+    <w:lsdException w:name="Date" w:semiHidden="1" w:unhideWhenUsed="1"/>
+    <w:lsdException w:name="Body Text First Indent" w:semiHidden="1" w:unhideWhenUsed="1"/>
+    <w:lsdException w:name="Body Text First Indent 2" w:semiHidden="1" w:unhideWhenUsed="1"/>
+    <w:lsdException w:name="Note Heading" w:semiHidden="1" w:unhideWhenUsed="1"/>
+    <w:lsdException w:name="Body Text 2" w:semiHidden="1" w:unhideWhenUsed="1"/>
+    <w:lsdException w:name="Body Text 3" w:semiHidden="1" w:unhideWhenUsed="1"/>
+    <w:lsdException w:name="Body Text Indent 2" w:semiHidden="1" w:unhideWhenUsed="1"/>
+    <w:lsdException w:name="Body Text Indent 3" w:semiHidden="1" w:unhideWhenUsed="1"/>
+    <w:lsdException w:name="Block Text" w:semiHidden="1" w:unhideWhenUsed="1"/>
+    <w:lsdException w:name="Hyperlink" w:semiHidden="1" w:unhideWhenUsed="1"/>
+    <w:lsdException w:name="FollowedHyperlink" w:semiHidden="1" w:unhideWhenUsed="1"/>
+    <w:lsdException w:name="Strong" w:uiPriority="22" w:qFormat="1"/>
+    <w:lsdException w:name="Emphasis" w:uiPriority="20" w:qFormat="1"/>
+    <w:lsdException w:name="Document Map" w:semiHidden="1" w:unhideWhenUsed="1"/>
+    <w:lsdException w:name="Plain Text" w:semiHidden="1" w:unhideWhenUsed="1"/>
+    <w:lsdException w:name="E-mail Signature" w:semiHidden="1" w:unhideWhenUsed="1"/>
+    <w:lsdException w:name="HTML Top of Form" w:semiHidden="1" w:unhideWhenUsed="1"/>
+    <w:lsdException w:name="HTML Bottom of Form" w:semiHidden="1" w:unhideWhenUsed="1"/>
+    <w:lsdException w:name="Normal (Web)" w:semiHidden="1" w:unhideWhenUsed="1"/>
+    <w:lsdException w:name="HTML Acronym" w:semiHidden="1" w:unhideWhenUsed="1"/>
+    <w:lsdException w:name="HTML Address" w:semiHidden="1" w:unhideWhenUsed="1"/>
+    <w:lsdException w:name="HTML Cite" w:semiHidden="1" w:unhideWhenUsed="1"/>
+    <w:lsdException w:name="HTML Code" w:semiHidden="1" w:unhideWhenUsed="1"/>
+    <w:lsdException w:name="HTML Definition" w:semiHidden="1" w:unhideWhenUsed="1"/>
+    <w:lsdException w:name="HTML Keyboard" w:semiHidden="1" w:unhideWhenUsed="1"/>
+    <w:lsdException w:name="HTML Preformatted" w:semiHidden="1" w:unhideWhenUsed="1"/>
+    <w:lsdException w:name="HTML Sample" w:semiHidden="1" w:unhideWhenUsed="1"/>
+    <w:lsdException w:name="HTML Typewriter" w:semiHidden="1" w:unhideWhenUsed="1"/>
+    <w:lsdException w:name="HTML Variable" w:semiHidden="1" w:unhideWhenUsed="1"/>
+    <w:lsdException w:name="Normal Table" w:semiHidden="1" w:unhideWhenUsed="1"/>
+    <w:lsdException w:name="annotation subject" w:semiHidden="1" w:unhideWhenUsed="1"/>
+    <w:lsdException w:name="No List" w:semiHidden="1" w:unhideWhenUsed="1"/>
+    <w:lsdException w:name="Outline List 1" w:semiHidden="1" w:unhideWhenUsed="1"/>
+    <w:lsdException w:name="Outline List 2" w:semiHidden="1" w:unhideWhenUsed="1"/>
+    <w:lsdException w:name="Outline List 3" w:semiHidden="1" w:unhideWhenUsed="1"/>
+    <w:lsdException w:name="Table Simple 1" w:semiHidden="1" w:unhideWhenUsed="1"/>
+    <w:lsdException w:name="Table Simple 2" w:semiHidden="1" w:unhideWhenUsed="1"/>
+    <w:lsdException w:name="Table Simple 3" w:semiHidden="1" w:unhideWhenUsed="1"/>
+    <w:lsdException w:name="Table Classic 1" w:semiHidden="1" w:unhideWhenUsed="1"/>
+    <w:lsdException w:name="Table Classic 2" w:semiHidden="1" w:unhideWhenUsed="1"/>
+    <w:lsdException w:name="Table Classic 3" w:semiHidden="1" w:unhideWhenUsed="1"/>
+    <w:lsdException w:name="Table Classic 4" w:semiHidden="1" w:unhideWhenUsed="1"/>
+    <w:lsdException w:name="Table Colorful 1" w:semiHidden="1" w:unhideWhenUsed="1"/>
+    <w:lsdException w:name="Table Colorful 2" w:semiHidden="1" w:unhideWhenUsed="1"/>
+    <w:lsdException w:name="Table Colorful 3" w:semiHidden="1" w:unhideWhenUsed="1"/>
+    <w:lsdException w:name="Table Columns 1" w:semiHidden="1" w:unhideWhenUsed="1"/>
+    <w:lsdException w:name="Table Columns 2" w:semiHidden="1" w:unhideWhenUsed="1"/>
+    <w:lsdException w:name="Table Columns 3" w:semiHidden="1" w:unhideWhenUsed="1"/>
+    <w:lsdException w:name="Table Columns 4" w:semiHidden="1" w:unhideWhenUsed="1"/>
+    <w:lsdException w:name="Table Columns 5" w:semiHidden="1" w:unhideWhenUsed="1"/>
+    <w:lsdException w:name="Table Grid 1" w:semiHidden="1" w:unhideWhenUsed="1"/>
+    <w:lsdException w:name="Table Grid 2" w:semiHidden="1" w:unhideWhenUsed="1"/>
+    <w:lsdException w:name="Table Grid 3" w:semiHidden="1" w:unhideWhenUsed="1"/>
+    <w:lsdException w:name="Table Grid 4" w:semiHidden="1" w:unhideWhenUsed="1"/>
+    <w:lsdException w:name="Table Grid 5" w:semiHidden="1" w:unhideWhenUsed="1"/>
+    <w:lsdException w:name="Table Grid 6" w:semiHidden="1" w:unhideWhenUsed="1"/>
+    <w:lsdException w:name="Table Grid 7" w:semiHidden="1" w:unhideWhenUsed="1"/>
+    <w:lsdException w:name="Table Grid 8" w:semiHidden="1" w:unhideWhenUsed="1"/>
+    <w:lsdException w:name="Table List 1" w:semiHidden="1" w:unhideWhenUsed="1"/>
+    <w:lsdException w:name="Table List 2" w:semiHidden="1" w:unhideWhenUsed="1"/>
+    <w:lsdException w:name="Table List 3" w:semiHidden="1" w:unhideWhenUsed="1"/>
+    <w:lsdException w:name="Table List 4" w:semiHidden="1" w:unhideWhenUsed="1"/>
+    <w:lsdException w:name="Table List 5" w:semiHidden="1" w:unhideWhenUsed="1"/>
+    <w:lsdException w:name="Table List 6" w:semiHidden="1" w:unhideWhenUsed="1"/>
+    <w:lsdException w:name="Table List 7" w:semiHidden="1" w:unhideWhenUsed="1"/>
+    <w:lsdException w:name="Table List 8" w:semiHidden="1" w:unhideWhenUsed="1"/>
+    <w:lsdException w:name="Table 3D effects 1" w:semiHidden="1" w:unhideWhenUsed="1"/>
+    <w:lsdException w:name="Table 3D effects 2" w:semiHidden="1" w:unhideWhenUsed="1"/>
+    <w:lsdException w:name="Table 3D effects 3" w:semiHidden="1" w:unhideWhenUsed="1"/>
+    <w:lsdException w:name="Table Contemporary" w:semiHidden="1" w:unhideWhenUsed="1"/>
+    <w:lsdException w:name="Table Elegant" w:semiHidden="1" w:unhideWhenUsed="1"/>
+    <w:lsdException w:name="Table Professional" w:semiHidden="1" w:unhideWhenUsed="1"/>
+    <w:lsdException w:name="Table Subtle 1" w:semiHidden="1" w:unhideWhenUsed="1"/>
+    <w:lsdException w:name="Table Subtle 2" w:semiHidden="1" w:unhideWhenUsed="1"/>
+    <w:lsdException w:name="Table Web 1" w:semiHidden="1" w:unhideWhenUsed="1"/>
+    <w:lsdException w:name="Table Web 2" w:semiHidden="1" w:unhideWhenUsed="1"/>
+    <w:lsdException w:name="Table Web 3" w:semiHidden="1" w:unhideWhenUsed="1"/>
+    <w:lsdException w:name="Balloon Text" w:semiHidden="1" w:unhideWhenUsed="1"/>
+    <w:lsdException w:name="Table Grid" w:uiPriority="39"/>
+    <w:lsdException w:name="Table Theme" w:semiHidden="1" w:unhideWhenUsed="1"/>
+    <w:lsdException w:name="Placeholder Text" w:semiHidden="1"/>
+    <w:lsdException w:name="No Spacing" w:uiPriority="1" w:qFormat="1"/>
+    <w:lsdException w:name="Light Shading" w:uiPriority="60"/>
+    <w:lsdException w:name="Light List" w:uiPriority="61"/>
+    <w:lsdException w:name="Light Grid" w:uiPriority="62"/>
+    <w:lsdException w:name="Medium Shading 1" w:uiPriority="63"/>
+    <w:lsdException w:name="Medium Shading 2" w:uiPriority="64"/>
+    <w:lsdException w:name="Medium List 1" w:uiPriority="65"/>
+    <w:lsdException w:name="Medium List 2" w:uiPriority="66"/>
+    <w:lsdException w:name="Medium Grid 1" w:uiPriority="67"/>
+    <w:lsdException w:name="Medium Grid 2" w:uiPriority="68"/>
+    <w:lsdException w:name="Medium Grid 3" w:uiPriority="69"/>
+    <w:lsdException w:name="Dark List" w:uiPriority="70"/>
+    <w:lsdException w:name="Colorful Shading" w:uiPriority="71"/>
+    <w:lsdException w:name="Colorful List" w:uiPriority="72"/>
+    <w:lsdException w:name="Colorful Grid" w:uiPriority="73"/>
+    <w:lsdException w:name="Light Shading Accent 1" w:uiPriority="60"/>
+    <w:lsdException w:name="Light List Accent 1" w:uiPriority="61"/>
+    <w:lsdException w:name="Light Grid Accent 1" w:uiPriority="62"/>
+    <w:lsdException w:name="Medium Shading 1 Accent 1" w:uiPriority="63"/>
+    <w:lsdException w:name="Medium Shading 2 Accent 1" w:uiPriority="64"/>
+    <w:lsdException w:name="Medium List 1 Accent 1" w:uiPriority="65"/>
+    <w:lsdException w:name="Revision" w:semiHidden="1"/>
+    <w:lsdException w:name="List Paragraph" w:uiPriority="34" w:qFormat="1"/>
+    <w:lsdException w:name="Quote" w:uiPriority="29" w:qFormat="1"/>
+    <w:lsdException w:name="Intense Quote" w:uiPriority="30" w:qFormat="1"/>
+    <w:lsdException w:name="Medium List 2 Accent 1" w:uiPriority="66"/>
+    <w:lsdException w:name="Medium Grid 1 Accent 1" w:uiPriority="67"/>
+    <w:lsdException w:name="Medium Grid 2 Accent 1" w:uiPriority="68"/>
+    <w:lsdException w:name="Medium Grid 3 Accent 1" w:uiPriority="69"/>
+    <w:lsdException w:name="Dark List Accent 1" w:uiPriority="70"/>
+    <w:lsdException w:name="Colorful Shading Accent 1" w:uiPriority="71"/>
+    <w:lsdException w:name="Colorful List Accent 1" w:uiPriority="72"/>
+    <w:lsdException w:name="Colorful Grid Accent 1" w:uiPriority="73"/>
+    <w:lsdException w:name="Light Shading Accent 2" w:uiPriority="60"/>
+    <w:lsdException w:name="Light List Accent 2" w:uiPriority="61"/>
+    <w:lsdException w:name="Light Grid Accent 2" w:uiPriority="62"/>
+    <w:lsdException w:name="Medium Shading 1 Accent 2" w:uiPriority="63"/>
+    <w:lsdException w:name="Medium Shading 2 Accent 2" w:uiPriority="64"/>
+    <w:lsdException w:name="Medium List 1 Accent 2" w:uiPriority="65"/>
+    <w:lsdException w:name="Medium List 2 Accent 2" w:uiPriority="66"/>
+    <w:lsdException w:name="Medium Grid 1 Accent 2" w:uiPriority="67"/>
+    <w:lsdException w:name="Medium Grid 2 Accent 2" w:uiPriority="68"/>
+    <w:lsdException w:name="Medium Grid 3 Accent 2" w:uiPriority="69"/>
+    <w:lsdException w:name="Dark List Accent 2" w:uiPriority="70"/>
+    <w:lsdException w:name="Colorful Shading Accent 2" w:uiPriority="71"/>
+    <w:lsdException w:name="Colorful List Accent 2" w:uiPriority="72"/>
+    <w:lsdException w:name="Colorful Grid Accent 2" w:uiPriority="73"/>
+    <w:lsdException w:name="Light Shading Accent 3" w:uiPriority="60"/>
+    <w:lsdException w:name="Light List Accent 3" w:uiPriority="61"/>
+    <w:lsdException w:name="Light Grid Accent 3" w:uiPriority="62"/>
+    <w:lsdException w:name="Medium Shading 1 Accent 3" w:uiPriority="63"/>
+    <w:lsdException w:name="Medium Shading 2 Accent 3" w:uiPriority="64"/>
+    <w:lsdException w:name="Medium List 1 Accent 3" w:uiPriority="65"/>
+    <w:lsdException w:name="Medium List 2 Accent 3" w:uiPriority="66"/>
+    <w:lsdException w:name="Medium Grid 1 Accent 3" w:uiPriority="67"/>
+    <w:lsdException w:name="Medium Grid 2 Accent 3" w:uiPriority="68"/>
+    <w:lsdException w:name="Medium Grid 3 Accent 3" w:uiPriority="69"/>
+    <w:lsdException w:name="Dark List Accent 3" w:uiPriority="70"/>
+    <w:lsdException w:name="Colorful Shading Accent 3" w:uiPriority="71"/>
+    <w:lsdException w:name="Colorful List Accent 3" w:uiPriority="72"/>
+    <w:lsdException w:name="Colorful Grid Accent 3" w:uiPriority="73"/>
+    <w:lsdException w:name="Light Shading Accent 4" w:uiPriority="60"/>
+    <w:lsdException w:name="Light List Accent 4" w:uiPriority="61"/>
+    <w:lsdException w:name="Light Grid Accent 4" w:uiPriority="62"/>
+    <w:lsdException w:name="Medium Shading 1 Accent 4" w:uiPriority="63"/>
+    <w:lsdException w:name="Medium Shading 2 Accent 4" w:uiPriority="64"/>
+    <w:lsdException w:name="Medium List 1 Accent 4" w:uiPriority="65"/>
+    <w:lsdException w:name="Medium List 2 Accent 4" w:uiPriority="66"/>
+    <w:lsdException w:name="Medium Grid 1 Accent 4" w:uiPriority="67"/>
+    <w:lsdException w:name="Medium Grid 2 Accent 4" w:uiPriority="68"/>
+    <w:lsdException w:name="Medium Grid 3 Accent 4" w:uiPriority="69"/>
+    <w:lsdException w:name="Dark List Accent 4" w:uiPriority="70"/>
+    <w:lsdException w:name="Colorful Shading Accent 4" w:uiPriority="71"/>
+    <w:lsdException w:name="Colorful List Accent 4" w:uiPriority="72"/>
+    <w:lsdException w:name="Colorful Grid Accent 4" w:uiPriority="73"/>
+    <w:lsdException w:name="Light Shading Accent 5" w:uiPriority="60"/>
+    <w:lsdException w:name="Light List Accent 5" w:uiPriority="61"/>
+    <w:lsdException w:name="Light Grid Accent 5" w:uiPriority="62"/>
+    <w:lsdException w:name="Medium Shading 1 Accent 5" w:uiPriority="63"/>
+    <w:lsdException w:name="Medium Shading 2 Accent 5" w:uiPriority="64"/>
+    <w:lsdException w:name="Medium List 1 Accent 5" w:uiPriority="65"/>
+    <w:lsdException w:name="Medium List 2 Accent 5" w:uiPriority="66"/>
+    <w:lsdException w:name="Medium Grid 1 Accent 5" w:uiPriority="67"/>
+    <w:lsdException w:name="Medium Grid 2 Accent 5" w:uiPriority="68"/>
+    <w:lsdException w:name="Medium Grid 3 Accent 5" w:uiPriority="69"/>
+    <w:lsdException w:name="Dark List Accent 5" w:uiPriority="70"/>
+    <w:lsdException w:name="Colorful Shading Accent 5" w:uiPriority="71"/>
+    <w:lsdException w:name="Colorful List Accent 5" w:uiPriority="72"/>
+    <w:lsdException w:name="Colorful Grid Accent 5" w:uiPriority="73"/>
+    <w:lsdException w:name="Light Shading Accent 6" w:uiPriority="60"/>
+    <w:lsdException w:name="Light List Accent 6" w:uiPriority="61"/>
+    <w:lsdException w:name="Light Grid Accent 6" w:uiPriority="62"/>
+    <w:lsdException w:name="Medium Shading 1 Accent 6" w:uiPriority="63"/>
+    <w:lsdException w:name="Medium Shading 2 Accent 6" w:uiPriority="64"/>
+    <w:lsdException w:name="Medium List 1 Accent 6" w:uiPriority="65"/>
+    <w:lsdException w:name="Medium List 2 Accent 6" w:uiPriority="66"/>
+    <w:lsdException w:name="Medium Grid 1 Accent 6" w:uiPriority="67"/>
+    <w:lsdException w:name="Medium Grid 2 Accent 6" w:uiPriority="68"/>
+    <w:lsdException w:name="Medium Grid 3 Accent 6" w:uiPriority="69"/>
+    <w:lsdException w:name="Dark List Accent 6" w:uiPriority="70"/>
+    <w:lsdException w:name="Colorful Shading Accent 6" w:uiPriority="71"/>
+    <w:lsdException w:name="Colorful List Accent 6" w:uiPriority="72"/>
+    <w:lsdException w:name="Colorful Grid Accent 6" w:uiPriority="73"/>
+    <w:lsdException w:name="Subtle Emphasis" w:uiPriority="19" w:qFormat="1"/>
+    <w:lsdException w:name="Intense Emphasis" w:uiPriority="21" w:qFormat="1"/>
+    <w:lsdException w:name="Subtle Reference" w:uiPriority="31" w:qFormat="1"/>
+    <w:lsdException w:name="Intense Reference" w:uiPriority="32" w:qFormat="1"/>
+    <w:lsdException w:name="Book Title" w:uiPriority="33" w:qFormat="1"/>
+    <w:lsdException w:name="Bibliography" w:semiHidden="1" w:uiPriority="37" w:unhideWhenUsed="1"/>
+    <w:lsdException w:name="TOC Heading" w:semiHidden="1" w:uiPriority="39" w:unhideWhenUsed="1" w:qFormat="1"/>
+    <w:lsdException w:name="Plain Table 1" w:uiPriority="41"/>
+    <w:lsdException w:name="Plain Table 2" w:uiPriority="42"/>
+    <w:lsdException w:name="Plain Table 3" w:uiPriority="43"/>
+    <w:lsdException w:name="Plain Table 4" w:uiPriority="44"/>
+    <w:lsdException w:name="Plain Table 5" w:uiPriority="45"/>
+    <w:lsdException w:name="Grid Table Light" w:uiPriority="40"/>
+    <w:lsdException w:name="Grid Table 1 Light" w:uiPriority="46"/>
+    <w:lsdException w:name="Grid Table 2" w:uiPriority="47"/>
+    <w:lsdException w:name="Grid Table 3" w:uiPriority="48"/>
+    <w:lsdException w:name="Grid Table 4" w:uiPriority="49"/>
+    <w:lsdException w:name="Grid Table 5 Dark" w:uiPriority="50"/>
+    <w:lsdException w:name="Grid Table 6 Colorful" w:uiPriority="51"/>
+    <w:lsdException w:name="Grid Table 7 Colorful" w:uiPriority="52"/>
+    <w:lsdException w:name="Grid Table 1 Light Accent 1" w:uiPriority="46"/>
+    <w:lsdException w:name="Grid Table 2 Accent 1" w:uiPriority="47"/>
+    <w:lsdException w:name="Grid Table 3 Accent 1" w:uiPriority="48"/>
+    <w:lsdException w:name="Grid Table 4 Accent 1" w:uiPriority="49"/>
+    <w:lsdException w:name="Grid Table 5 Dark Accent 1" w:uiPriority="50"/>
+    <w:lsdException w:name="Grid Table 6 Colorful Accent 1" w:uiPriority="51"/>
+    <w:lsdException w:name="Grid Table 7 Colorful Accent 1" w:uiPriority="52"/>
+    <w:lsdException w:name="Grid Table 1 Light Accent 2" w:uiPriority="46"/>
+    <w:lsdException w:name="Grid Table 2 Accent 2" w:uiPriority="47"/>
+    <w:lsdException w:name="Grid Table 3 Accent 2" w:uiPriority="48"/>
+    <w:lsdException w:name="Grid Table 4 Accent 2" w:uiPriority="49"/>
+    <w:lsdException w:name="Grid Table 5 Dark Accent 2" w:uiPriority="50"/>
+    <w:lsdException w:name="Grid Table 6 Colorful Accent 2" w:uiPriority="51"/>
+    <w:lsdException w:name="Grid Table 7 Colorful Accent 2" w:uiPriority="52"/>
+    <w:lsdException w:name="Grid Table 1 Light Accent 3" w:uiPriority="46"/>
+    <w:lsdException w:name="Grid Table 2 Accent 3" w:uiPriority="47"/>
+    <w:lsdException w:name="Grid Table 3 Accent 3" w:uiPriority="48"/>
+    <w:lsdException w:name="Grid Table 4 Accent 3" w:uiPriority="49"/>
+    <w:lsdException w:name="Grid Table 5 Dark Accent 3" w:uiPriority="50"/>
+    <w:lsdException w:name="Grid Table 6 Colorful Accent 3" w:uiPriority="51"/>
+    <w:lsdException w:name="Grid Table 7 Colorful Accent 3" w:uiPriority="52"/>
+    <w:lsdException w:name="Grid Table 1 Light Accent 4" w:uiPriority="46"/>
+    <w:lsdException w:name="Grid Table 2 Accent 4" w:uiPriority="47"/>
+    <w:lsdException w:name="Grid Table 3 Accent 4" w:uiPriority="48"/>
+    <w:lsdException w:name="Grid Table 4 Accent 4" w:uiPriority="49"/>
+    <w:lsdException w:name="Grid Table 5 Dark Accent 4" w:uiPriority="50"/>
+    <w:lsdException w:name="Grid Table 6 Colorful Accent 4" w:uiPriority="51"/>
+    <w:lsdException w:name="Grid Table 7 Colorful Accent 4" w:uiPriority="52"/>
+    <w:lsdException w:name="Grid Table 1 Light Accent 5" w:uiPriority="46"/>
+    <w:lsdException w:name="Grid Table 2 Accent 5" w:uiPriority="47"/>
+    <w:lsdException w:name="Grid Table 3 Accent 5" w:uiPriority="48"/>
+    <w:lsdException w:name="Grid Table 4 Accent 5" w:uiPriority="49"/>
+    <w:lsdException w:name="Grid Table 5 Dark Accent 5" w:uiPriority="50"/>
+    <w:lsdException w:name="Grid Table 6 Colorful Accent 5" w:uiPriority="51"/>
+    <w:lsdException w:name="Grid Table 7 Colorful Accent 5" w:uiPriority="52"/>
+    <w:lsdException w:name="Grid Table 1 Light Accent 6" w:uiPriority="46"/>
+    <w:lsdException w:name="Grid Table 2 Accent 6" w:uiPriority="47"/>
+    <w:lsdException w:name="Grid Table 3 Accent 6" w:uiPriority="48"/>
+    <w:lsdException w:name="Grid Table 4 Accent 6" w:uiPriority="49"/>
+    <w:lsdException w:name="Grid Table 5 Dark Accent 6" w:uiPriority="50"/>
+    <w:lsdException w:name="Grid Table 6 Colorful Accent 6" w:uiPriority="51"/>
+    <w:lsdException w:name="Grid Table 7 Colorful Accent 6" w:uiPriority="52"/>
+    <w:lsdException w:name="List Table 1 Light" w:uiPriority="46"/>
+    <w:lsdException w:name="List Table 2" w:uiPriority="47"/>
+    <w:lsdException w:name="List Table 3" w:uiPriority="48"/>
+    <w:lsdException w:name="List Table 4" w:uiPriority="49"/>
+    <w:lsdException w:name="List Table 5 Dark" w:uiPriority="50"/>
+    <w:lsdException w:name="List Table 6 Colorful" w:uiPriority="51"/>
+    <w:lsdException w:name="List Table 7 Colorful" w:uiPriority="52"/>
+    <w:lsdException w:name="List Table 1 Light Accent 1" w:uiPriority="46"/>
+    <w:lsdException w:name="List Table 2 Accent 1" w:uiPriority="47"/>
+    <w:lsdException w:name="List Table 3 Accent 1" w:uiPriority="48"/>
+    <w:lsdException w:name="List Table 4 Accent 1" w:uiPriority="49"/>
+    <w:lsdException w:name="List Table 5 Dark Accent 1" w:uiPriority="50"/>
+    <w:lsdException w:name="List Table 6 Colorful Accent 1" w:uiPriority="51"/>
+    <w:lsdException w:name="List Table 7 Colorful Accent 1" w:uiPriority="52"/>
+    <w:lsdException w:name="List Table 1 Light Accent 2" w:uiPriority="46"/>
+    <w:lsdException w:name="List Table 2 Accent 2" w:uiPriority="47"/>
+    <w:lsdException w:name="List Table 3 Accent 2" w:uiPriority="48"/>
+    <w:lsdException w:name="List Table 4 Accent 2" w:uiPriority="49"/>
+    <w:lsdException w:name="List Table 5 Dark Accent 2" w:uiPriority="50"/>
+    <w:lsdException w:name="List Table 6 Colorful Accent 2" w:uiPriority="51"/>
+    <w:lsdException w:name="List Table 7 Colorful Accent 2" w:uiPriority="52"/>
+    <w:lsdException w:name="List Table 1 Light Accent 3" w:uiPriority="46"/>
+    <w:lsdException w:name="List Table 2 Accent 3" w:uiPriority="47"/>
+    <w:lsdException w:name="List Table 3 Accent 3" w:uiPriority="48"/>
+    <w:lsdException w:name="List Table 4 Accent 3" w:uiPriority="49"/>
+    <w:lsdException w:name="List Table 5 Dark Accent 3" w:uiPriority="50"/>
+    <w:lsdException w:name="List Table 6 Colorful Accent 3" w:uiPriority="51"/>
+    <w:lsdException w:name="List Table 7 Colorful Accent 3" w:uiPriority="52"/>
+    <w:lsdException w:name="List Table 1 Light Accent 4" w:uiPriority="46"/>
+    <w:lsdException w:name="List Table 2 Accent 4" w:uiPriority="47"/>
+    <w:lsdException w:name="List Table 3 Accent 4" w:uiPriority="48"/>
+    <w:lsdException w:name="List Table 4 Accent 4" w:uiPriority="49"/>
+    <w:lsdException w:name="List Table 5 Dark Accent 4" w:uiPriority="50"/>
+    <w:lsdException w:name="List Table 6 Colorful Accent 4" w:uiPriority="51"/>
+    <w:lsdException w:name="List Table 7 Colorful Accent 4" w:uiPriority="52"/>
+    <w:lsdException w:name="List Table 1 Light Accent 5" w:uiPriority="46"/>
+    <w:lsdException w:name="List Table 2 Accent 5" w:uiPriority="47"/>
+    <w:lsdException w:name="List Table 3 Accent 5" w:uiPriority="48"/>
+    <w:lsdException w:name="List Table 4 Accent 5" w:uiPriority="49"/>
+    <w:lsdException w:name="List Table 5 Dark Accent 5" w:uiPriority="50"/>
+    <w:lsdException w:name="List Table 6 Colorful Accent 5" w:uiPriority="51"/>
+    <w:lsdException w:name="List Table 7 Colorful Accent 5" w:uiPriority="52"/>
+    <w:lsdException w:name="List Table 1 Light Accent 6" w:uiPriority="46"/>
+    <w:lsdException w:name="List Table 2 Accent 6" w:uiPriority="47"/>
+    <w:lsdException w:name="List Table 3 Accent 6" w:uiPriority="48"/>
+    <w:lsdException w:name="List Table 4 Accent 6" w:uiPriority="49"/>
+    <w:lsdException w:name="List Table 5 Dark Accent 6" w:uiPriority="50"/>
+    <w:lsdException w:name="List Table 6 Colorful Accent 6" w:uiPriority="51"/>
+    <w:lsdException w:name="List Table 7 Colorful Accent 6" w:uiPriority="52"/>
+    <w:lsdException w:name="Mention" w:semiHidden="1" w:unhideWhenUsed="1"/>
+    <w:lsdException w:name="Smart Hyperlink" w:semiHidden="1" w:unhideWhenUsed="1"/>
+    <w:lsdException w:name="Hashtag" w:semiHidden="1" w:unhideWhenUsed="1"/>
+    <w:lsdException w:name="Unresolved Mention" w:semiHidden="1" w:unhideWhenUsed="1"/>
+    <w:lsdException w:name="Smart Link" w:semiHidden="1" w:unhideWhenUsed="1"/>
+  </w:latentStyles>
+  <w:style w:type="paragraph" w:default="1" w:styleId="Normal">
+    <w:name w:val="Normal"/>
+    <w:qFormat/>
+  </w:style>
+  <w:style w:type="character" w:default="1" w:styleId="DefaultParagraphFont">
+    <w:name w:val="Default Paragraph Font"/>
+    <w:uiPriority w:val="1"/>
+    <w:semiHidden/>
+    <w:unhideWhenUsed/>
+  </w:style>
+  <w:style w:type="table" w:default="1" w:styleId="TableNormal">
+    <w:name w:val="Normal Table"/>
+    <w:uiPriority w:val="99"/>
+    <w:semiHidden/>
+    <w:unhideWhenUsed/>
+    <w:tblPr>
+      <w:tblInd w:w="0" w:type="dxa"/>
+      <w:tblCellMar>
+        <w:top w:w="0" w:type="dxa"/>
+        <w:left w:w="108" w:type="dxa"/>
+        <w:bottom w:w="0" w:type="dxa"/>
+        <w:right w:w="108" w:type="dxa"/>
+      </w:tblCellMar>
+    </w:tblPr>
+  </w:style>
+  <w:style w:type="numbering" w:default="1" w:styleId="NoList">
+    <w:name w:val="No List"/>
+    <w:uiPriority w:val="99"/>
+    <w:semiHidden/>
+    <w:unhideWhenUsed/>
+  </w:style>
+  <w:style w:type="character" w:styleId="PlaceholderText">
+    <w:name w:val="Placeholder Text"/>
+    <w:basedOn w:val="DefaultParagraphFont"/>
+    <w:uiPriority w:val="99"/>
+    <w:semiHidden/>
+    <w:rsid w:val="002A020C"/>
+    <w:rPr>
+      <w:color w:val="808080"/>
+    </w:rPr>
+  </w:style>
+  <w:style w:type="paragraph" w:customStyle="1" w:styleId="E19854AF9EC54DA2B0625500800E9E97">
+    <w:name w:val="E19854AF9EC54DA2B0625500800E9E97"/>
+    <w:rsid w:val="002A020C"/>
+  </w:style>
+</w:styles>
+</file>
+
+<file path=word/glossary/webSettings.xml><?xml version="1.0" encoding="utf-8"?>
+<w:webSettings xmlns:mc="http://schemas.openxmlformats.org/markup-compatibility/2006" xmlns:r="http://schemas.openxmlformats.org/officeDocument/2006/relationships" xmlns:w="http://schemas.openxmlformats.org/wordprocessingml/2006/main" xmlns:w14="http://schemas.microsoft.com/office/word/2010/wordml" xmlns:w15="http://schemas.microsoft.com/office/word/2012/wordml" xmlns:w16cex="http://schemas.microsoft.com/office/word/2018/wordml/cex" xmlns:w16cid="http://schemas.microsoft.com/office/word/2016/wordml/cid" xmlns:w16="http://schemas.microsoft.com/office/word/2018/wordml" xmlns:w16sdtdh="http://schemas.microsoft.com/office/word/2020/wordml/sdtdatahash" xmlns:w16se="http://schemas.microsoft.com/office/word/2015/wordml/symex" mc:Ignorable="w14 w15 w16se w16cid w16 w16cex w16sdtdh">
+  <w:optimizeForBrowser/>
+  <w:allowPNG/>
+</w:webSettings>
 </file>
 
 <file path=word/theme/theme1.xml><?xml version="1.0" encoding="utf-8"?>

</xml_diff>